<commit_message>
Corrected Fix number details
git-svn-id: svn://127.0.0.1/Core@9029 17c802ae-cbca-534c-9e8e-6d19a4926c45
</commit_message>
<xml_diff>
--- a/trunk/doc/readme_exnm04050001en_updt43.docx
+++ b/trunk/doc/readme_exnm04050001en_updt43.docx
@@ -4,10 +4,7 @@
   <w:body>
     <w:p/>
     <w:p/>
-    <w:p>
-      <w:bookmarkStart w:id="0" w:name="_GoBack"/>
-      <w:bookmarkEnd w:id="0"/>
-    </w:p>
+    <w:p/>
     <w:p/>
     <w:p/>
     <w:p>
@@ -83,11 +80,21 @@
       <w:pPr>
         <w:pStyle w:val="coverinfo"/>
       </w:pPr>
-      <w:fldSimple w:instr=" DOCPROPERTY  $Product$  \* MERGEFORMAT ">
-        <w:r>
-          <w:t>Network Manager</w:t>
-        </w:r>
-      </w:fldSimple>
+      <w:r>
+        <w:fldChar w:fldCharType="begin"/>
+      </w:r>
+      <w:r>
+        <w:instrText xml:space="preserve"> DOCPROPERTY  $Product$  \* MERGEFORMAT </w:instrText>
+      </w:r>
+      <w:r>
+        <w:fldChar w:fldCharType="separate"/>
+      </w:r>
+      <w:r>
+        <w:t>Network Manager</w:t>
+      </w:r>
+      <w:r>
+        <w:fldChar w:fldCharType="end"/>
+      </w:r>
     </w:p>
     <w:p>
       <w:pPr>
@@ -117,24 +124,11 @@
       <w:pPr>
         <w:pStyle w:val="CoverVersion"/>
       </w:pPr>
-      <w:r>
-        <w:fldChar w:fldCharType="begin"/>
-      </w:r>
-      <w:r>
-        <w:instrText xml:space="preserve"> DOCPROPERTY  "$Base Release$"  \* MERGEFORMAT </w:instrText>
-      </w:r>
-      <w:r>
-        <w:fldChar w:fldCharType="separate"/>
-      </w:r>
-      <w:r>
-        <w:t>4.5.0.0</w:t>
-      </w:r>
-      <w:r>
-        <w:fldChar w:fldCharType="end"/>
-      </w:r>
-      <w:r>
-        <w:t>0</w:t>
-      </w:r>
+      <w:fldSimple w:instr=" DOCPROPERTY  &quot;$Base Release$&quot;  \* MERGEFORMAT ">
+        <w:r>
+          <w:t>4.5.0.0</w:t>
+        </w:r>
+      </w:fldSimple>
       <w:r>
         <w:t xml:space="preserve"> Fix </w:t>
       </w:r>
@@ -232,7 +226,7 @@
         <w:rPr>
           <w:noProof/>
         </w:rPr>
-        <w:instrText xml:space="preserve"> PAGEREF _Toc417046411 \h </w:instrText>
+        <w:instrText xml:space="preserve"> PAGEREF _Toc417303967 \h </w:instrText>
       </w:r>
       <w:r>
         <w:rPr>
@@ -310,7 +304,7 @@
         <w:rPr>
           <w:noProof/>
         </w:rPr>
-        <w:instrText xml:space="preserve"> PAGEREF _Toc417046412 \h </w:instrText>
+        <w:instrText xml:space="preserve"> PAGEREF _Toc417303968 \h </w:instrText>
       </w:r>
       <w:r>
         <w:rPr>
@@ -388,7 +382,7 @@
         <w:rPr>
           <w:noProof/>
         </w:rPr>
-        <w:instrText xml:space="preserve"> PAGEREF _Toc417046413 \h </w:instrText>
+        <w:instrText xml:space="preserve"> PAGEREF _Toc417303969 \h </w:instrText>
       </w:r>
       <w:r>
         <w:rPr>
@@ -466,7 +460,7 @@
         <w:rPr>
           <w:noProof/>
         </w:rPr>
-        <w:instrText xml:space="preserve"> PAGEREF _Toc417046414 \h </w:instrText>
+        <w:instrText xml:space="preserve"> PAGEREF _Toc417303970 \h </w:instrText>
       </w:r>
       <w:r>
         <w:rPr>
@@ -504,6 +498,8 @@
       <w:r>
         <w:br w:type="page"/>
       </w:r>
+      <w:bookmarkStart w:id="0" w:name="_GoBack"/>
+      <w:bookmarkEnd w:id="0"/>
     </w:p>
     <w:p>
       <w:pPr>
@@ -513,7 +509,7 @@
           <w:numId w:val="23"/>
         </w:numPr>
       </w:pPr>
-      <w:bookmarkStart w:id="1" w:name="_Toc417046411"/>
+      <w:bookmarkStart w:id="1" w:name="_Toc417303967"/>
       <w:r>
         <w:lastRenderedPageBreak/>
         <w:t>Introduction</w:t>
@@ -527,15 +523,25 @@
       <w:r>
         <w:t xml:space="preserve">This document defines the changes made to the </w:t>
       </w:r>
-      <w:fldSimple w:instr=" DOCPROPERTY  $Product$  \* MERGEFORMAT ">
-        <w:r>
-          <w:t>Network Manager</w:t>
-        </w:r>
-      </w:fldSimple>
       <w:r>
         <w:fldChar w:fldCharType="begin"/>
       </w:r>
       <w:r>
+        <w:instrText xml:space="preserve"> DOCPROPERTY  $Product$  \* MERGEFORMAT </w:instrText>
+      </w:r>
+      <w:r>
+        <w:fldChar w:fldCharType="separate"/>
+      </w:r>
+      <w:r>
+        <w:t>Network Manager</w:t>
+      </w:r>
+      <w:r>
+        <w:fldChar w:fldCharType="end"/>
+      </w:r>
+      <w:r>
+        <w:fldChar w:fldCharType="begin"/>
+      </w:r>
+      <w:r>
         <w:instrText xml:space="preserve"> SUBJECT   \* MERGEFORMAT </w:instrText>
       </w:r>
       <w:r>
@@ -547,11 +553,21 @@
       <w:r>
         <w:t xml:space="preserve">product for </w:t>
       </w:r>
-      <w:fldSimple w:instr=" DOCPROPERTY  &quot;$Base Release$&quot;  \* MERGEFORMAT ">
-        <w:r>
-          <w:t>4.5.0.0</w:t>
-        </w:r>
-      </w:fldSimple>
+      <w:r>
+        <w:fldChar w:fldCharType="begin"/>
+      </w:r>
+      <w:r>
+        <w:instrText xml:space="preserve"> DOCPROPERTY  "$Base Release$"  \* MERGEFORMAT </w:instrText>
+      </w:r>
+      <w:r>
+        <w:fldChar w:fldCharType="separate"/>
+      </w:r>
+      <w:r>
+        <w:t>4.5.0.0</w:t>
+      </w:r>
+      <w:r>
+        <w:fldChar w:fldCharType="end"/>
+      </w:r>
       <w:r>
         <w:t>0</w:t>
       </w:r>
@@ -573,11 +589,12 @@
         <w:t xml:space="preserve">After reading through this document, should you have any further training or consultancy requirements then please contact your Bentley account manager. </w:t>
       </w:r>
     </w:p>
+    <w:p/>
     <w:p>
       <w:pPr>
         <w:pStyle w:val="Heading1"/>
       </w:pPr>
-      <w:bookmarkStart w:id="2" w:name="_Toc417046412"/>
+      <w:bookmarkStart w:id="2" w:name="_Toc417303968"/>
       <w:r>
         <w:t>Fix Details</w:t>
       </w:r>
@@ -639,11 +656,21 @@
             <w:pPr>
               <w:pStyle w:val="TableText"/>
             </w:pPr>
-            <w:fldSimple w:instr=" DOCPROPERTY  &quot;$Base Release$&quot;  \* MERGEFORMAT ">
-              <w:r>
-                <w:t>4.5.0.0</w:t>
-              </w:r>
-            </w:fldSimple>
+            <w:r>
+              <w:fldChar w:fldCharType="begin"/>
+            </w:r>
+            <w:r>
+              <w:instrText xml:space="preserve"> DOCPROPERTY  "$Base Release$"  \* MERGEFORMAT </w:instrText>
+            </w:r>
+            <w:r>
+              <w:fldChar w:fldCharType="separate"/>
+            </w:r>
+            <w:r>
+              <w:t>4.5.0.0</w:t>
+            </w:r>
+            <w:r>
+              <w:fldChar w:fldCharType="end"/>
+            </w:r>
           </w:p>
         </w:tc>
       </w:tr>
@@ -1094,7 +1121,7 @@
       <w:pPr>
         <w:pStyle w:val="Heading1"/>
       </w:pPr>
-      <w:bookmarkStart w:id="3" w:name="_Toc417046413"/>
+      <w:bookmarkStart w:id="3" w:name="_Toc417303969"/>
       <w:r>
         <w:t>List of Amended Files</w:t>
       </w:r>
@@ -1227,12 +1254,11 @@
       </w:tr>
     </w:tbl>
     <w:p/>
-    <w:p/>
     <w:p>
       <w:pPr>
         <w:pStyle w:val="Heading1"/>
       </w:pPr>
-      <w:bookmarkStart w:id="4" w:name="_Toc417046414"/>
+      <w:bookmarkStart w:id="4" w:name="_Toc417303970"/>
       <w:r>
         <w:t>Log No. Summary</w:t>
       </w:r>
@@ -1518,8 +1544,13 @@
       <w:pStyle w:val="Footerdateline"/>
     </w:pPr>
     <w:r>
-      <w:t>The contents of this document, including system ideas and concepts, are confidential and proprietary in nature and are not to be distributed in any form without the prior written consent of Bentley Systems inc.</w:t>
+      <w:t xml:space="preserve">The contents of this document, including system ideas and concepts, are confidential and proprietary in nature and are not to be distributed in any form without the prior written consent of Bentley Systems </w:t>
     </w:r>
+    <w:proofErr w:type="spellStart"/>
+    <w:r>
+      <w:t>inc.</w:t>
+    </w:r>
+    <w:proofErr w:type="spellEnd"/>
   </w:p>
 </w:ftr>
 </file>
@@ -1544,8 +1575,13 @@
       <w:pStyle w:val="FooterText"/>
     </w:pPr>
     <w:r>
-      <w:t>The contents of this document, including system ideas and concepts, are confidential and proprietary in nature and are not to be distributed in any form without the prior written consent of Bentley Systems inc.</w:t>
+      <w:t xml:space="preserve">The contents of this document, including system ideas and concepts, are confidential and proprietary in nature and are not to be distributed in any form without the prior written consent of Bentley Systems </w:t>
     </w:r>
+    <w:proofErr w:type="spellStart"/>
+    <w:r>
+      <w:t>inc.</w:t>
+    </w:r>
+    <w:proofErr w:type="spellEnd"/>
   </w:p>
 </w:ftr>
 </file>
@@ -1795,7 +1831,7 @@
             <w:fldChar w:fldCharType="separate"/>
           </w:r>
           <w:r>
-            <w:t>17-Apr-15</w:t>
+            <w:t>20-Apr-15</w:t>
           </w:r>
           <w:r>
             <w:fldChar w:fldCharType="end"/>
@@ -1956,11 +1992,21 @@
               <w:rStyle w:val="HighlightText"/>
             </w:rPr>
           </w:pPr>
-          <w:fldSimple w:instr=" DOCPROPERTY  $Product$  \* MERGEFORMAT ">
-            <w:r>
-              <w:t>Network Manager</w:t>
-            </w:r>
-          </w:fldSimple>
+          <w:r>
+            <w:fldChar w:fldCharType="begin"/>
+          </w:r>
+          <w:r>
+            <w:instrText xml:space="preserve"> DOCPROPERTY  $Product$  \* MERGEFORMAT </w:instrText>
+          </w:r>
+          <w:r>
+            <w:fldChar w:fldCharType="separate"/>
+          </w:r>
+          <w:r>
+            <w:t>Network Manager</w:t>
+          </w:r>
+          <w:r>
+            <w:fldChar w:fldCharType="end"/>
+          </w:r>
           <w:r>
             <w:t xml:space="preserve"> Fix Release </w:t>
           </w:r>
@@ -2010,16 +2056,20 @@
           <w:vAlign w:val="center"/>
         </w:tcPr>
         <w:p>
-          <w:fldSimple w:instr=" DOCPROPERTY  &quot;$Base Release$&quot;  \* MERGEFORMAT ">
-            <w:r>
-              <w:t>4.5.0.0</w:t>
-            </w:r>
-          </w:fldSimple>
-          <w:r>
-            <w:t>.</w:t>
-          </w:r>
-          <w:r>
-            <w:t>0</w:t>
+          <w:r>
+            <w:fldChar w:fldCharType="begin"/>
+          </w:r>
+          <w:r>
+            <w:instrText xml:space="preserve"> DOCPROPERTY  "$Base Release$"  \* MERGEFORMAT </w:instrText>
+          </w:r>
+          <w:r>
+            <w:fldChar w:fldCharType="separate"/>
+          </w:r>
+          <w:r>
+            <w:t>4.5.0.0</w:t>
+          </w:r>
+          <w:r>
+            <w:fldChar w:fldCharType="end"/>
           </w:r>
           <w:r>
             <w:t xml:space="preserve"> Fix </w:t>
@@ -2050,11 +2100,21 @@
           <w:r>
             <w:t xml:space="preserve">: </w:t>
           </w:r>
-          <w:fldSimple w:instr=" DOCPROPERTY  &quot;$Release Date$&quot;  \* MERGEFORMAT ">
-            <w:r>
-              <w:t>17-APR-2015</w:t>
-            </w:r>
-          </w:fldSimple>
+          <w:r>
+            <w:fldChar w:fldCharType="begin"/>
+          </w:r>
+          <w:r>
+            <w:instrText xml:space="preserve"> DOCPROPERTY  "$Release Date$"  \* MERGEFORMAT </w:instrText>
+          </w:r>
+          <w:r>
+            <w:fldChar w:fldCharType="separate"/>
+          </w:r>
+          <w:r>
+            <w:t>17-APR-2015</w:t>
+          </w:r>
+          <w:r>
+            <w:fldChar w:fldCharType="end"/>
+          </w:r>
         </w:p>
       </w:tc>
       <w:tc>
@@ -2079,7 +2139,7 @@
             <w:rPr>
               <w:noProof/>
             </w:rPr>
-            <w:t>1</w:t>
+            <w:t>2</w:t>
           </w:r>
           <w:r>
             <w:rPr>

</xml_diff>

<commit_message>
Removed the extra 0 at the end of the  4.5.0.00 in the introduction and removed all reference to Main Roads Western Australia
git-svn-id: svn://127.0.0.1/Core@9033 17c802ae-cbca-534c-9e8e-6d19a4926c45
</commit_message>
<xml_diff>
--- a/trunk/doc/readme_exnm04050001en_updt43.docx
+++ b/trunk/doc/readme_exnm04050001en_updt43.docx
@@ -2,7 +2,10 @@
 <file path=word/document.xml><?xml version="1.0" encoding="utf-8"?>
 <w:document xmlns:wpc="http://schemas.microsoft.com/office/word/2010/wordprocessingCanvas" xmlns:mc="http://schemas.openxmlformats.org/markup-compatibility/2006" xmlns:o="urn:schemas-microsoft-com:office:office" xmlns:r="http://schemas.openxmlformats.org/officeDocument/2006/relationships" xmlns:m="http://schemas.openxmlformats.org/officeDocument/2006/math" xmlns:v="urn:schemas-microsoft-com:vml" xmlns:wp14="http://schemas.microsoft.com/office/word/2010/wordprocessingDrawing" xmlns:wp="http://schemas.openxmlformats.org/drawingml/2006/wordprocessingDrawing" xmlns:w10="urn:schemas-microsoft-com:office:word" xmlns:w="http://schemas.openxmlformats.org/wordprocessingml/2006/main" xmlns:w14="http://schemas.microsoft.com/office/word/2010/wordml" xmlns:w15="http://schemas.microsoft.com/office/word/2012/wordml" xmlns:wpg="http://schemas.microsoft.com/office/word/2010/wordprocessingGroup" xmlns:wpi="http://schemas.microsoft.com/office/word/2010/wordprocessingInk" xmlns:wne="http://schemas.microsoft.com/office/word/2006/wordml" xmlns:wps="http://schemas.microsoft.com/office/word/2010/wordprocessingShape" mc:Ignorable="w14 w15 wp14">
   <w:body>
-    <w:p/>
+    <w:p>
+      <w:bookmarkStart w:id="0" w:name="_GoBack"/>
+      <w:bookmarkEnd w:id="0"/>
+    </w:p>
     <w:p/>
     <w:p/>
     <w:p/>
@@ -226,7 +229,7 @@
         <w:rPr>
           <w:noProof/>
         </w:rPr>
-        <w:instrText xml:space="preserve"> PAGEREF _Toc417303967 \h </w:instrText>
+        <w:instrText xml:space="preserve"> PAGEREF _Toc417378751 \h </w:instrText>
       </w:r>
       <w:r>
         <w:rPr>
@@ -304,7 +307,7 @@
         <w:rPr>
           <w:noProof/>
         </w:rPr>
-        <w:instrText xml:space="preserve"> PAGEREF _Toc417303968 \h </w:instrText>
+        <w:instrText xml:space="preserve"> PAGEREF _Toc417378752 \h </w:instrText>
       </w:r>
       <w:r>
         <w:rPr>
@@ -382,7 +385,7 @@
         <w:rPr>
           <w:noProof/>
         </w:rPr>
-        <w:instrText xml:space="preserve"> PAGEREF _Toc417303969 \h </w:instrText>
+        <w:instrText xml:space="preserve"> PAGEREF _Toc417378753 \h </w:instrText>
       </w:r>
       <w:r>
         <w:rPr>
@@ -460,7 +463,7 @@
         <w:rPr>
           <w:noProof/>
         </w:rPr>
-        <w:instrText xml:space="preserve"> PAGEREF _Toc417303970 \h </w:instrText>
+        <w:instrText xml:space="preserve"> PAGEREF _Toc417378754 \h </w:instrText>
       </w:r>
       <w:r>
         <w:rPr>
@@ -498,8 +501,6 @@
       <w:r>
         <w:br w:type="page"/>
       </w:r>
-      <w:bookmarkStart w:id="0" w:name="_GoBack"/>
-      <w:bookmarkEnd w:id="0"/>
     </w:p>
     <w:p>
       <w:pPr>
@@ -509,7 +510,7 @@
           <w:numId w:val="23"/>
         </w:numPr>
       </w:pPr>
-      <w:bookmarkStart w:id="1" w:name="_Toc417303967"/>
+      <w:bookmarkStart w:id="1" w:name="_Toc417378751"/>
       <w:r>
         <w:lastRenderedPageBreak/>
         <w:t>Introduction</w:t>
@@ -527,7 +528,10 @@
         <w:fldChar w:fldCharType="begin"/>
       </w:r>
       <w:r>
-        <w:instrText xml:space="preserve"> DOCPROPERTY  $Product$  \* MERGEFORMAT </w:instrText>
+        <w:instrText xml:space="preserve"> DOCPROPE</w:instrText>
+      </w:r>
+      <w:r>
+        <w:instrText xml:space="preserve">RTY  $Product$  \* MERGEFORMAT </w:instrText>
       </w:r>
       <w:r>
         <w:fldChar w:fldCharType="separate"/>
@@ -567,9 +571,6 @@
       </w:r>
       <w:r>
         <w:fldChar w:fldCharType="end"/>
-      </w:r>
-      <w:r>
-        <w:t>0</w:t>
       </w:r>
       <w:r>
         <w:t xml:space="preserve"> Fix </w:t>
@@ -594,7 +595,7 @@
       <w:pPr>
         <w:pStyle w:val="Heading1"/>
       </w:pPr>
-      <w:bookmarkStart w:id="2" w:name="_Toc417303968"/>
+      <w:bookmarkStart w:id="2" w:name="_Toc417378752"/>
       <w:r>
         <w:t>Fix Details</w:t>
       </w:r>
@@ -708,7 +709,10 @@
               <w:jc w:val="both"/>
             </w:pPr>
             <w:r>
-              <w:t>Poor performance when locating asset (Main Roads Western Australia)</w:t>
+              <w:t>Poor performance when locating asse</w:t>
+            </w:r>
+            <w:r>
+              <w:t>t</w:t>
             </w:r>
           </w:p>
         </w:tc>
@@ -1121,7 +1125,7 @@
       <w:pPr>
         <w:pStyle w:val="Heading1"/>
       </w:pPr>
-      <w:bookmarkStart w:id="3" w:name="_Toc417303969"/>
+      <w:bookmarkStart w:id="3" w:name="_Toc417378753"/>
       <w:r>
         <w:t>List of Amended Files</w:t>
       </w:r>
@@ -1258,7 +1262,7 @@
       <w:pPr>
         <w:pStyle w:val="Heading1"/>
       </w:pPr>
-      <w:bookmarkStart w:id="4" w:name="_Toc417303970"/>
+      <w:bookmarkStart w:id="4" w:name="_Toc417378754"/>
       <w:r>
         <w:t>Log No. Summary</w:t>
       </w:r>
@@ -1440,7 +1444,17 @@
                 <w:i w:val="0"/>
                 <w:iCs w:val="0"/>
               </w:rPr>
-              <w:t>Poor performance when locating asset (Main Roads Western Australia)</w:t>
+              <w:t>Poor performance when locating asse</w:t>
+            </w:r>
+            <w:r>
+              <w:rPr>
+                <w:rStyle w:val="TableTitleline"/>
+                <w:b w:val="0"/>
+                <w:bCs w:val="0"/>
+                <w:i w:val="0"/>
+                <w:iCs w:val="0"/>
+              </w:rPr>
+              <w:t>t</w:t>
             </w:r>
           </w:p>
         </w:tc>
@@ -1831,7 +1845,7 @@
             <w:fldChar w:fldCharType="separate"/>
           </w:r>
           <w:r>
-            <w:t>20-Apr-15</w:t>
+            <w:t>21-Apr-15</w:t>
           </w:r>
           <w:r>
             <w:fldChar w:fldCharType="end"/>

</xml_diff>